<commit_message>
update doc; bizagi - uzupełnianie zasobów
</commit_message>
<xml_diff>
--- a/Nowak_Kubczak.docx
+++ b/Nowak_Kubczak.docx
@@ -10,7 +10,6 @@
           <w:rFonts w:asciiTheme="minorHAnsi" w:hAnsiTheme="minorHAnsi" w:cstheme="minorHAnsi"/>
         </w:rPr>
       </w:pPr>
-      <w:proofErr w:type="spellStart"/>
       <w:r>
         <w:rPr>
           <w:rFonts w:asciiTheme="minorHAnsi" w:hAnsiTheme="minorHAnsi" w:cstheme="minorHAnsi"/>
@@ -18,7 +17,6 @@
         </w:rPr>
         <w:t>PizzaPol</w:t>
       </w:r>
-      <w:proofErr w:type="spellEnd"/>
       <w:r>
         <w:rPr>
           <w:rFonts w:asciiTheme="minorHAnsi" w:hAnsiTheme="minorHAnsi" w:cstheme="minorHAnsi"/>
@@ -99,15 +97,13 @@
         </w:rPr>
         <w:t xml:space="preserve">Po przyjęciu zamówienia przez telefon na kartce dołączanej do pizzy wydawanej dostawcy zostaje zapisany adres klienta, telefon kontaktowy oraz lista zamówionych produktów. Następnie przyjmujący zamówienie potwierdza w kuchni czy zamówienie można zrealizować (czy jest wystarczająca liczba składników, pudełka itd.) i czy jest możliwość zrealizowania zamówienia w oferowanym przez pizzerię czasie dostawy, (czy jest kolejka zamówień i czy jest dostępny dostawca). Jeżeli kuchnia potwierdza możliwość zrealizowania zamówienia oraz przydzielony został dostawca, jest ono wbijane na kasę, do kartki dla dostawcy zostaje dopisana kwota zamówienia oraz dołączany jest paragon. W przypadku braku składników lub przy dużej kolejce zamówień, wykonywany jest telefon do </w:t>
       </w:r>
-      <w:proofErr w:type="gramStart"/>
-      <w:r>
-        <w:rPr>
-          <w:rFonts w:asciiTheme="minorHAnsi" w:hAnsiTheme="minorHAnsi" w:cstheme="minorHAnsi"/>
-          <w:color w:val="000000"/>
-        </w:rPr>
-        <w:t>klienta</w:t>
-      </w:r>
-      <w:proofErr w:type="gramEnd"/>
+      <w:r>
+        <w:rPr>
+          <w:rFonts w:asciiTheme="minorHAnsi" w:hAnsiTheme="minorHAnsi" w:cstheme="minorHAnsi"/>
+          <w:color w:val="000000"/>
+        </w:rPr>
+        <w:t>klienta,</w:t>
+      </w:r>
       <w:r>
         <w:rPr>
           <w:rFonts w:asciiTheme="minorHAnsi" w:hAnsiTheme="minorHAnsi" w:cstheme="minorHAnsi"/>
@@ -177,39 +173,7 @@
           <w:rFonts w:asciiTheme="minorHAnsi" w:hAnsiTheme="minorHAnsi" w:cstheme="minorHAnsi"/>
           <w:color w:val="000000"/>
         </w:rPr>
-        <w:t xml:space="preserve"> Na kawałki sprzedawane są </w:t>
-      </w:r>
-      <w:proofErr w:type="spellStart"/>
-      <w:r>
-        <w:rPr>
-          <w:rFonts w:asciiTheme="minorHAnsi" w:hAnsiTheme="minorHAnsi" w:cstheme="minorHAnsi"/>
-          <w:color w:val="000000"/>
-        </w:rPr>
-        <w:t>pizze</w:t>
-      </w:r>
-      <w:proofErr w:type="spellEnd"/>
-      <w:r>
-        <w:rPr>
-          <w:rFonts w:asciiTheme="minorHAnsi" w:hAnsiTheme="minorHAnsi" w:cstheme="minorHAnsi"/>
-          <w:color w:val="000000"/>
-        </w:rPr>
-        <w:t xml:space="preserve">, które nie zostały przyjęte po dowozie, lub w przypadku braku zwrotów pieczone są dodatkowe </w:t>
-      </w:r>
-      <w:proofErr w:type="spellStart"/>
-      <w:r>
-        <w:rPr>
-          <w:rFonts w:asciiTheme="minorHAnsi" w:hAnsiTheme="minorHAnsi" w:cstheme="minorHAnsi"/>
-          <w:color w:val="000000"/>
-        </w:rPr>
-        <w:t>pizze</w:t>
-      </w:r>
-      <w:proofErr w:type="spellEnd"/>
-      <w:r>
-        <w:rPr>
-          <w:rFonts w:asciiTheme="minorHAnsi" w:hAnsiTheme="minorHAnsi" w:cstheme="minorHAnsi"/>
-          <w:color w:val="000000"/>
-        </w:rPr>
-        <w:t xml:space="preserve"> (1-3 w zależności od ilości klientów w danym momencie - ocenia osoba na kasie). </w:t>
+        <w:t xml:space="preserve"> Na kawałki sprzedawane są pizze, które nie zostały przyjęte po dowozie, lub w przypadku braku zwrotów pieczone są dodatkowe pizze (1-3 w zależności od ilości klientów w danym momencie - ocenia osoba na kasie). </w:t>
       </w:r>
     </w:p>
     <w:p>
@@ -227,15 +191,13 @@
         </w:rPr>
         <w:t xml:space="preserve">Klient może nie przyjąć dostarczonego zamówienia z powodu przekroczonego czasu dostawy gwarantowanego przez pizzerię, złej ilości </w:t>
       </w:r>
-      <w:proofErr w:type="gramStart"/>
-      <w:r>
-        <w:rPr>
-          <w:rFonts w:asciiTheme="minorHAnsi" w:hAnsiTheme="minorHAnsi" w:cstheme="minorHAnsi"/>
-          <w:color w:val="000000"/>
-        </w:rPr>
-        <w:t>składników,</w:t>
-      </w:r>
-      <w:proofErr w:type="gramEnd"/>
+      <w:r>
+        <w:rPr>
+          <w:rFonts w:asciiTheme="minorHAnsi" w:hAnsiTheme="minorHAnsi" w:cstheme="minorHAnsi"/>
+          <w:color w:val="000000"/>
+        </w:rPr>
+        <w:t>składników</w:t>
+      </w:r>
       <w:r>
         <w:rPr>
           <w:rFonts w:asciiTheme="minorHAnsi" w:hAnsiTheme="minorHAnsi" w:cstheme="minorHAnsi"/>
@@ -257,7 +219,139 @@
           <w:rFonts w:asciiTheme="minorHAnsi" w:hAnsiTheme="minorHAnsi" w:cstheme="minorHAnsi"/>
           <w:color w:val="000000"/>
         </w:rPr>
-        <w:t>Pizzeria dysponuje 3 skuterami, z których korzystają dostawcy zatrudnieni przez pizzerię (dostawcy pracują w różnych godzi</w:t>
+        <w:t xml:space="preserve">Pizzeria dysponuje 3 skuterami, z których korzystają dostawcy zatrudnieni przez pizzerię (dostawcy pracują w różnych godzinach, w </w:t>
+      </w:r>
+      <w:r>
+        <w:rPr>
+          <w:rFonts w:asciiTheme="minorHAnsi" w:hAnsiTheme="minorHAnsi" w:cstheme="minorHAnsi"/>
+          <w:color w:val="000000"/>
+        </w:rPr>
+        <w:t>godzinach,</w:t>
+      </w:r>
+      <w:r>
+        <w:rPr>
+          <w:rFonts w:asciiTheme="minorHAnsi" w:hAnsiTheme="minorHAnsi" w:cstheme="minorHAnsi"/>
+          <w:color w:val="000000"/>
+        </w:rPr>
+        <w:t xml:space="preserve"> w których pizzeria oferuje dostawę zawsze pracuje co najmniej jeden dostawca). </w:t>
+      </w:r>
+    </w:p>
+    <w:p>
+      <w:pPr>
+        <w:pStyle w:val="NormalnyWeb"/>
+        <w:spacing w:before="0" w:beforeAutospacing="0" w:after="0" w:afterAutospacing="0"/>
+        <w:rPr>
+          <w:rFonts w:asciiTheme="minorHAnsi" w:hAnsiTheme="minorHAnsi" w:cstheme="minorHAnsi"/>
+        </w:rPr>
+      </w:pPr>
+      <w:r>
+        <w:rPr>
+          <w:rFonts w:asciiTheme="minorHAnsi" w:hAnsiTheme="minorHAnsi" w:cstheme="minorHAnsi"/>
+          <w:color w:val="000000"/>
+        </w:rPr>
+        <w:t xml:space="preserve">Dostawcy przewożą pizzę w torbie, która jednocześnie może pomieścić maksymalnie 4 pizze </w:t>
+      </w:r>
+      <w:r>
+        <w:rPr>
+          <w:rFonts w:asciiTheme="minorHAnsi" w:hAnsiTheme="minorHAnsi" w:cstheme="minorHAnsi"/>
+          <w:color w:val="000000"/>
+        </w:rPr>
+        <w:t>(p</w:t>
+      </w:r>
+      <w:r>
+        <w:rPr>
+          <w:rFonts w:asciiTheme="minorHAnsi" w:hAnsiTheme="minorHAnsi" w:cstheme="minorHAnsi"/>
+          <w:color w:val="000000"/>
+        </w:rPr>
+        <w:t>izze mają jeden rozmiar</w:t>
+      </w:r>
+      <w:r>
+        <w:rPr>
+          <w:rFonts w:asciiTheme="minorHAnsi" w:hAnsiTheme="minorHAnsi" w:cstheme="minorHAnsi"/>
+          <w:color w:val="000000"/>
+        </w:rPr>
+        <w:t xml:space="preserve">) </w:t>
+      </w:r>
+      <w:r>
+        <w:rPr>
+          <w:rFonts w:asciiTheme="minorHAnsi" w:hAnsiTheme="minorHAnsi" w:cstheme="minorHAnsi"/>
+          <w:color w:val="000000"/>
+        </w:rPr>
+        <w:t>oraz sosy. Koszt dostawy pizzy jest stały</w:t>
+      </w:r>
+      <w:r>
+        <w:rPr>
+          <w:rFonts w:asciiTheme="minorHAnsi" w:hAnsiTheme="minorHAnsi" w:cstheme="minorHAnsi"/>
+          <w:color w:val="000000"/>
+        </w:rPr>
+        <w:t>.</w:t>
+      </w:r>
+    </w:p>
+    <w:p>
+      <w:pPr>
+        <w:pStyle w:val="NormalnyWeb"/>
+        <w:spacing w:before="0" w:beforeAutospacing="0" w:after="0" w:afterAutospacing="0"/>
+        <w:rPr>
+          <w:rFonts w:asciiTheme="minorHAnsi" w:hAnsiTheme="minorHAnsi" w:cstheme="minorHAnsi"/>
+        </w:rPr>
+      </w:pPr>
+      <w:r>
+        <w:rPr>
+          <w:rFonts w:asciiTheme="minorHAnsi" w:hAnsiTheme="minorHAnsi" w:cstheme="minorHAnsi"/>
+          <w:color w:val="000000"/>
+        </w:rPr>
+        <w:t xml:space="preserve">Pizzeria współpracuje z zewnętrzną firmą dostarczającą składniki na pizze i inne produkty spożywcze. Zamówienia na produkty spożywcze składa </w:t>
+      </w:r>
+      <w:r>
+        <w:rPr>
+          <w:rFonts w:asciiTheme="minorHAnsi" w:hAnsiTheme="minorHAnsi" w:cstheme="minorHAnsi"/>
+          <w:color w:val="000000"/>
+        </w:rPr>
+        <w:t>manager</w:t>
+      </w:r>
+      <w:r>
+        <w:rPr>
+          <w:rFonts w:asciiTheme="minorHAnsi" w:hAnsiTheme="minorHAnsi" w:cstheme="minorHAnsi"/>
+          <w:color w:val="000000"/>
+        </w:rPr>
+        <w:t xml:space="preserve"> </w:t>
+      </w:r>
+      <w:r>
+        <w:rPr>
+          <w:rFonts w:asciiTheme="minorHAnsi" w:hAnsiTheme="minorHAnsi" w:cstheme="minorHAnsi"/>
+          <w:color w:val="000000"/>
+        </w:rPr>
+        <w:t>przez telefon przed określoną przez dostarczyciela godziną,</w:t>
+      </w:r>
+      <w:r>
+        <w:rPr>
+          <w:rFonts w:asciiTheme="minorHAnsi" w:hAnsiTheme="minorHAnsi" w:cstheme="minorHAnsi"/>
+          <w:color w:val="000000"/>
+        </w:rPr>
+        <w:t xml:space="preserve"> a dostarczyciel jest zobowiązany do dostawy zamówionych produktów przed otwarciem kuchni kolejnego dnia. </w:t>
+      </w:r>
+    </w:p>
+    <w:p>
+      <w:pPr>
+        <w:pStyle w:val="NormalnyWeb"/>
+        <w:spacing w:before="0" w:beforeAutospacing="0" w:after="0" w:afterAutospacing="0"/>
+        <w:rPr>
+          <w:rFonts w:asciiTheme="minorHAnsi" w:hAnsiTheme="minorHAnsi" w:cstheme="minorHAnsi"/>
+        </w:rPr>
+      </w:pPr>
+      <w:r>
+        <w:rPr>
+          <w:rFonts w:asciiTheme="minorHAnsi" w:hAnsiTheme="minorHAnsi" w:cstheme="minorHAnsi"/>
+          <w:color w:val="000000"/>
+        </w:rPr>
+        <w:t xml:space="preserve">Osobna firma zewnętrzna dostarcza pizzerii pozostałe materiały (pudełka na pizzę, plastikowe pojemniki na sosy, serwetki, plastikowe sztućce, papierowe talerze itp.), które zamawiane są wedle potrzeby przez </w:t>
+      </w:r>
+      <w:r>
+        <w:rPr>
+          <w:rFonts w:asciiTheme="minorHAnsi" w:hAnsiTheme="minorHAnsi" w:cstheme="minorHAnsi"/>
+          <w:color w:val="000000"/>
+        </w:rPr>
+        <w:t>managera w ten sam sposób co produkty sporzywcze</w:t>
       </w:r>
       <w:bookmarkStart w:id="0" w:name="_GoBack"/>
       <w:bookmarkEnd w:id="0"/>
@@ -266,160 +360,7 @@
           <w:rFonts w:asciiTheme="minorHAnsi" w:hAnsiTheme="minorHAnsi" w:cstheme="minorHAnsi"/>
           <w:color w:val="000000"/>
         </w:rPr>
-        <w:t xml:space="preserve">nach, w </w:t>
-      </w:r>
-      <w:proofErr w:type="gramStart"/>
-      <w:r>
-        <w:rPr>
-          <w:rFonts w:asciiTheme="minorHAnsi" w:hAnsiTheme="minorHAnsi" w:cstheme="minorHAnsi"/>
-          <w:color w:val="000000"/>
-        </w:rPr>
-        <w:t>godzinach</w:t>
-      </w:r>
-      <w:proofErr w:type="gramEnd"/>
-      <w:r>
-        <w:rPr>
-          <w:rFonts w:asciiTheme="minorHAnsi" w:hAnsiTheme="minorHAnsi" w:cstheme="minorHAnsi"/>
-          <w:color w:val="000000"/>
-        </w:rPr>
-        <w:t xml:space="preserve"> w których pizzeria oferuje dostawę zawsze pracuje co najmniej jeden dostawca). </w:t>
-      </w:r>
-    </w:p>
-    <w:p>
-      <w:pPr>
-        <w:pStyle w:val="NormalnyWeb"/>
-        <w:spacing w:before="0" w:beforeAutospacing="0" w:after="0" w:afterAutospacing="0"/>
-        <w:rPr>
-          <w:rFonts w:asciiTheme="minorHAnsi" w:hAnsiTheme="minorHAnsi" w:cstheme="minorHAnsi"/>
-        </w:rPr>
-      </w:pPr>
-      <w:r>
-        <w:rPr>
-          <w:rFonts w:asciiTheme="minorHAnsi" w:hAnsiTheme="minorHAnsi" w:cstheme="minorHAnsi"/>
-          <w:color w:val="000000"/>
-        </w:rPr>
-        <w:t xml:space="preserve">Dostawcy przewożą pizzę w torbie, która jednocześnie może pomieścić maksymalnie 4 </w:t>
-      </w:r>
-      <w:proofErr w:type="spellStart"/>
-      <w:r>
-        <w:rPr>
-          <w:rFonts w:asciiTheme="minorHAnsi" w:hAnsiTheme="minorHAnsi" w:cstheme="minorHAnsi"/>
-          <w:color w:val="000000"/>
-        </w:rPr>
-        <w:t>pizze</w:t>
-      </w:r>
-      <w:proofErr w:type="spellEnd"/>
-      <w:r>
-        <w:rPr>
-          <w:rFonts w:asciiTheme="minorHAnsi" w:hAnsiTheme="minorHAnsi" w:cstheme="minorHAnsi"/>
-          <w:color w:val="000000"/>
-        </w:rPr>
-        <w:t xml:space="preserve"> oraz sosy. </w:t>
-      </w:r>
-    </w:p>
-    <w:p>
-      <w:pPr>
-        <w:pStyle w:val="NormalnyWeb"/>
-        <w:spacing w:before="0" w:beforeAutospacing="0" w:after="0" w:afterAutospacing="0"/>
-        <w:rPr>
-          <w:rFonts w:asciiTheme="minorHAnsi" w:hAnsiTheme="minorHAnsi" w:cstheme="minorHAnsi"/>
-        </w:rPr>
-      </w:pPr>
-      <w:proofErr w:type="spellStart"/>
-      <w:r>
-        <w:rPr>
-          <w:rFonts w:asciiTheme="minorHAnsi" w:hAnsiTheme="minorHAnsi" w:cstheme="minorHAnsi"/>
-          <w:color w:val="000000"/>
-        </w:rPr>
-        <w:t>Pizze</w:t>
-      </w:r>
-      <w:proofErr w:type="spellEnd"/>
-      <w:r>
-        <w:rPr>
-          <w:rFonts w:asciiTheme="minorHAnsi" w:hAnsiTheme="minorHAnsi" w:cstheme="minorHAnsi"/>
-          <w:color w:val="000000"/>
-        </w:rPr>
-        <w:t xml:space="preserve"> mają jeden rozmiar.</w:t>
-      </w:r>
-    </w:p>
-    <w:p>
-      <w:pPr>
-        <w:pStyle w:val="NormalnyWeb"/>
-        <w:spacing w:before="0" w:beforeAutospacing="0" w:after="0" w:afterAutospacing="0"/>
-        <w:rPr>
-          <w:rFonts w:asciiTheme="minorHAnsi" w:hAnsiTheme="minorHAnsi" w:cstheme="minorHAnsi"/>
-        </w:rPr>
-      </w:pPr>
-      <w:r>
-        <w:rPr>
-          <w:rFonts w:asciiTheme="minorHAnsi" w:hAnsiTheme="minorHAnsi" w:cstheme="minorHAnsi"/>
-          <w:color w:val="000000"/>
-        </w:rPr>
-        <w:t>Opłata za zamówienie jest przyjmowana przez aplikację lub przez dostawcę w gotówce przy odbiorze.</w:t>
-      </w:r>
-    </w:p>
-    <w:p>
-      <w:pPr>
-        <w:pStyle w:val="NormalnyWeb"/>
-        <w:spacing w:before="0" w:beforeAutospacing="0" w:after="0" w:afterAutospacing="0"/>
-        <w:rPr>
-          <w:rFonts w:asciiTheme="minorHAnsi" w:hAnsiTheme="minorHAnsi" w:cstheme="minorHAnsi"/>
-        </w:rPr>
-      </w:pPr>
-      <w:r>
-        <w:rPr>
-          <w:rFonts w:asciiTheme="minorHAnsi" w:hAnsiTheme="minorHAnsi" w:cstheme="minorHAnsi"/>
-          <w:color w:val="000000"/>
-        </w:rPr>
-        <w:t>Koszt dostawy pizzy jest stały.</w:t>
-      </w:r>
-    </w:p>
-    <w:p>
-      <w:pPr>
-        <w:pStyle w:val="NormalnyWeb"/>
-        <w:spacing w:before="0" w:beforeAutospacing="0" w:after="0" w:afterAutospacing="0"/>
-        <w:rPr>
-          <w:rFonts w:asciiTheme="minorHAnsi" w:hAnsiTheme="minorHAnsi" w:cstheme="minorHAnsi"/>
-        </w:rPr>
-      </w:pPr>
-      <w:r>
-        <w:rPr>
-          <w:rFonts w:asciiTheme="minorHAnsi" w:hAnsiTheme="minorHAnsi" w:cstheme="minorHAnsi"/>
-          <w:color w:val="000000"/>
-        </w:rPr>
-        <w:t xml:space="preserve">Pizzeria współpracuje z zewnętrzną firmą dostarczającą składniki na </w:t>
-      </w:r>
-      <w:proofErr w:type="spellStart"/>
-      <w:r>
-        <w:rPr>
-          <w:rFonts w:asciiTheme="minorHAnsi" w:hAnsiTheme="minorHAnsi" w:cstheme="minorHAnsi"/>
-          <w:color w:val="000000"/>
-        </w:rPr>
-        <w:t>pizze</w:t>
-      </w:r>
-      <w:proofErr w:type="spellEnd"/>
-      <w:r>
-        <w:rPr>
-          <w:rFonts w:asciiTheme="minorHAnsi" w:hAnsiTheme="minorHAnsi" w:cstheme="minorHAnsi"/>
-          <w:color w:val="000000"/>
-        </w:rPr>
-        <w:t xml:space="preserve"> i inne produkty spożywcze. Zamówienia na produkty spożywcze składa kuchnia na koniec dnia pracy a dostarczyciel jest zobowiązany do dostawy zamówionych produktów przed otwarciem kuchni kolejnego dnia. </w:t>
-      </w:r>
-    </w:p>
-    <w:p>
-      <w:pPr>
-        <w:pStyle w:val="NormalnyWeb"/>
-        <w:spacing w:before="0" w:beforeAutospacing="0" w:after="0" w:afterAutospacing="0"/>
-        <w:rPr>
-          <w:rFonts w:asciiTheme="minorHAnsi" w:hAnsiTheme="minorHAnsi" w:cstheme="minorHAnsi"/>
-        </w:rPr>
-      </w:pPr>
-      <w:r>
-        <w:rPr>
-          <w:rFonts w:asciiTheme="minorHAnsi" w:hAnsiTheme="minorHAnsi" w:cstheme="minorHAnsi"/>
-          <w:color w:val="000000"/>
-        </w:rPr>
-        <w:t>Osobna firma zewnętrzna dostarcza pizzerii pozostałe materiały (pudełka na pizzę, plastikowe pojemniki na sosy, serwetki, plastikowe sztućce, papierowe talerze itp.), które zamawiane są wedle potrzeby przez kelnera.</w:t>
+        <w:t>.</w:t>
       </w:r>
     </w:p>
     <w:p>
@@ -869,7 +810,6 @@
     <w:name w:val="Normal (Web)"/>
     <w:basedOn w:val="Normalny"/>
     <w:uiPriority w:val="99"/>
-    <w:semiHidden/>
     <w:unhideWhenUsed/>
     <w:rsid w:val="00FA53B0"/>
     <w:pPr>

</xml_diff>

<commit_message>
archimate update; doc update
</commit_message>
<xml_diff>
--- a/Nowak_Kubczak.docx
+++ b/Nowak_Kubczak.docx
@@ -10,6 +10,7 @@
           <w:rFonts w:asciiTheme="minorHAnsi" w:hAnsiTheme="minorHAnsi" w:cstheme="minorHAnsi"/>
         </w:rPr>
       </w:pPr>
+      <w:proofErr w:type="spellStart"/>
       <w:r>
         <w:rPr>
           <w:rFonts w:asciiTheme="minorHAnsi" w:hAnsiTheme="minorHAnsi" w:cstheme="minorHAnsi"/>
@@ -17,6 +18,7 @@
         </w:rPr>
         <w:t>PizzaPol</w:t>
       </w:r>
+      <w:proofErr w:type="spellEnd"/>
       <w:r>
         <w:rPr>
           <w:rFonts w:asciiTheme="minorHAnsi" w:hAnsiTheme="minorHAnsi" w:cstheme="minorHAnsi"/>
@@ -173,7 +175,21 @@
           <w:rFonts w:asciiTheme="minorHAnsi" w:hAnsiTheme="minorHAnsi" w:cstheme="minorHAnsi"/>
           <w:color w:val="000000"/>
         </w:rPr>
-        <w:t xml:space="preserve"> Na kawałki sprzedawane są pizze, które nie zostały przyjęte po dowozie, lub w przypadku braku zwrotów pieczone są dodatkowe pizze (1-3 w zależności od ilości klientów w danym momencie - ocenia osoba na kasie). </w:t>
+        <w:t xml:space="preserve"> Na kawałki sprzedawane są pizze, które nie zostały przyjęte po dowozie</w:t>
+      </w:r>
+      <w:r>
+        <w:rPr>
+          <w:rFonts w:asciiTheme="minorHAnsi" w:hAnsiTheme="minorHAnsi" w:cstheme="minorHAnsi"/>
+          <w:color w:val="000000"/>
+        </w:rPr>
+        <w:t>.</w:t>
+      </w:r>
+      <w:r>
+        <w:rPr>
+          <w:rFonts w:asciiTheme="minorHAnsi" w:hAnsiTheme="minorHAnsi" w:cstheme="minorHAnsi"/>
+          <w:color w:val="000000"/>
+        </w:rPr>
+        <w:t> </w:t>
       </w:r>
     </w:p>
     <w:p>
@@ -300,7 +316,16 @@
           <w:rFonts w:asciiTheme="minorHAnsi" w:hAnsiTheme="minorHAnsi" w:cstheme="minorHAnsi"/>
           <w:color w:val="000000"/>
         </w:rPr>
-        <w:t xml:space="preserve">Pizzeria współpracuje z zewnętrzną firmą dostarczającą składniki na pizze i inne produkty spożywcze. Zamówienia na produkty spożywcze składa </w:t>
+        <w:t xml:space="preserve">Pizzeria współpracuje z zewnętrzną firmą dostarczającą składniki na pizze </w:t>
+      </w:r>
+      <w:bookmarkStart w:id="0" w:name="_GoBack"/>
+      <w:bookmarkEnd w:id="0"/>
+      <w:r>
+        <w:rPr>
+          <w:rFonts w:asciiTheme="minorHAnsi" w:hAnsiTheme="minorHAnsi" w:cstheme="minorHAnsi"/>
+          <w:color w:val="000000"/>
+        </w:rPr>
+        <w:t xml:space="preserve">i inne produkty spożywcze. Zamówienia na produkty spożywcze składa </w:t>
       </w:r>
       <w:r>
         <w:rPr>
@@ -351,10 +376,22 @@
           <w:rFonts w:asciiTheme="minorHAnsi" w:hAnsiTheme="minorHAnsi" w:cstheme="minorHAnsi"/>
           <w:color w:val="000000"/>
         </w:rPr>
-        <w:t>managera w ten sam sposób co produkty sporzywcze</w:t>
-      </w:r>
-      <w:bookmarkStart w:id="0" w:name="_GoBack"/>
-      <w:bookmarkEnd w:id="0"/>
+        <w:t>managera w ten sam sposób co produkty spo</w:t>
+      </w:r>
+      <w:r>
+        <w:rPr>
+          <w:rFonts w:asciiTheme="minorHAnsi" w:hAnsiTheme="minorHAnsi" w:cstheme="minorHAnsi"/>
+          <w:color w:val="000000"/>
+        </w:rPr>
+        <w:t>ż</w:t>
+      </w:r>
+      <w:r>
+        <w:rPr>
+          <w:rFonts w:asciiTheme="minorHAnsi" w:hAnsiTheme="minorHAnsi" w:cstheme="minorHAnsi"/>
+          <w:color w:val="000000"/>
+        </w:rPr>
+        <w:t>ywcze</w:t>
+      </w:r>
       <w:r>
         <w:rPr>
           <w:rFonts w:asciiTheme="minorHAnsi" w:hAnsiTheme="minorHAnsi" w:cstheme="minorHAnsi"/>

</xml_diff>

<commit_message>
actors update; text; class diagram
</commit_message>
<xml_diff>
--- a/Nowak_Kubczak.docx
+++ b/Nowak_Kubczak.docx
@@ -4,408 +4,421 @@
   <w:body>
     <w:p>
       <w:pPr>
-        <w:pStyle w:val="NormalnyWeb"/>
-        <w:spacing w:before="0" w:beforeAutospacing="0" w:after="0" w:afterAutospacing="0"/>
-        <w:rPr>
-          <w:rFonts w:asciiTheme="minorHAnsi" w:hAnsiTheme="minorHAnsi" w:cstheme="minorHAnsi"/>
+        <w:spacing w:before="100" w:beforeAutospacing="1" w:after="0" w:line="240" w:lineRule="auto"/>
+        <w:rPr>
+          <w:rFonts w:ascii="Times New Roman" w:eastAsia="Times New Roman" w:hAnsi="Times New Roman" w:cs="Times New Roman"/>
+          <w:sz w:val="24"/>
+          <w:szCs w:val="24"/>
         </w:rPr>
       </w:pPr>
       <w:proofErr w:type="spellStart"/>
       <w:r>
         <w:rPr>
-          <w:rFonts w:asciiTheme="minorHAnsi" w:hAnsiTheme="minorHAnsi" w:cstheme="minorHAnsi"/>
-          <w:color w:val="000000"/>
+          <w:rFonts w:ascii="Times New Roman" w:eastAsia="Times New Roman" w:hAnsi="Times New Roman" w:cs="Times New Roman"/>
+          <w:color w:val="000000"/>
+          <w:sz w:val="24"/>
+          <w:szCs w:val="24"/>
         </w:rPr>
         <w:t>PizzaPol</w:t>
       </w:r>
       <w:proofErr w:type="spellEnd"/>
       <w:r>
         <w:rPr>
-          <w:rFonts w:asciiTheme="minorHAnsi" w:hAnsiTheme="minorHAnsi" w:cstheme="minorHAnsi"/>
+          <w:rFonts w:ascii="Times New Roman" w:eastAsia="Times New Roman" w:hAnsi="Times New Roman" w:cs="Times New Roman"/>
           <w:b/>
           <w:bCs/>
           <w:color w:val="000000"/>
-        </w:rPr>
-        <w:t xml:space="preserve"> </w:t>
-      </w:r>
-      <w:r>
-        <w:rPr>
-          <w:rFonts w:asciiTheme="minorHAnsi" w:hAnsiTheme="minorHAnsi" w:cstheme="minorHAnsi"/>
-          <w:color w:val="000000"/>
-        </w:rPr>
-        <w:t>oferuje pizzę na miejscu, na wynos lub na dowóz w obrębie centrum Katowic</w:t>
-      </w:r>
-      <w:r>
-        <w:rPr>
-          <w:rFonts w:asciiTheme="minorHAnsi" w:hAnsiTheme="minorHAnsi" w:cstheme="minorHAnsi"/>
+          <w:sz w:val="24"/>
+          <w:szCs w:val="24"/>
+        </w:rPr>
+        <w:t> </w:t>
+      </w:r>
+      <w:r>
+        <w:rPr>
+          <w:rFonts w:ascii="Times New Roman" w:eastAsia="Times New Roman" w:hAnsi="Times New Roman" w:cs="Times New Roman"/>
+          <w:color w:val="000000"/>
+          <w:sz w:val="24"/>
+          <w:szCs w:val="24"/>
+        </w:rPr>
+        <w:t>jest pizzerią, która oferuje pizzę na miejscu, na wynos lub na dowóz w obrębie centrum Katowic</w:t>
+      </w:r>
+      <w:r>
+        <w:rPr>
+          <w:rFonts w:ascii="Times New Roman" w:eastAsia="Times New Roman" w:hAnsi="Times New Roman" w:cs="Times New Roman"/>
           <w:b/>
           <w:bCs/>
           <w:color w:val="000000"/>
+          <w:sz w:val="24"/>
+          <w:szCs w:val="24"/>
         </w:rPr>
         <w:t>.</w:t>
       </w:r>
       <w:r>
         <w:rPr>
-          <w:rFonts w:asciiTheme="minorHAnsi" w:hAnsiTheme="minorHAnsi" w:cstheme="minorHAnsi"/>
-          <w:color w:val="000000"/>
+          <w:rFonts w:ascii="Times New Roman" w:eastAsia="Times New Roman" w:hAnsi="Times New Roman" w:cs="Times New Roman"/>
+          <w:color w:val="000000"/>
+          <w:sz w:val="24"/>
+          <w:szCs w:val="24"/>
         </w:rPr>
         <w:t> </w:t>
+      </w:r>
+      <w:r>
+        <w:rPr>
+          <w:rFonts w:ascii="Times New Roman" w:eastAsia="Times New Roman" w:hAnsi="Times New Roman" w:cs="Times New Roman"/>
+          <w:sz w:val="24"/>
+          <w:szCs w:val="24"/>
+        </w:rPr>
+        <w:t xml:space="preserve">Obecnie pizzeria nie posiada aplikacji internetowej.  </w:t>
       </w:r>
     </w:p>
     <w:p>
       <w:pPr>
-        <w:pStyle w:val="NormalnyWeb"/>
-        <w:spacing w:before="0" w:beforeAutospacing="0" w:after="0" w:afterAutospacing="0"/>
-        <w:rPr>
-          <w:rFonts w:asciiTheme="minorHAnsi" w:hAnsiTheme="minorHAnsi" w:cstheme="minorHAnsi"/>
-        </w:rPr>
-      </w:pPr>
-      <w:r>
-        <w:rPr>
-          <w:rFonts w:asciiTheme="minorHAnsi" w:hAnsiTheme="minorHAnsi" w:cstheme="minorHAnsi"/>
-          <w:color w:val="000000"/>
-        </w:rPr>
-        <w:t>W pizzerii pracują od jednej do trzech osób na stanowisku kelnera, które obsługują klientów w lokalu</w:t>
-      </w:r>
-      <w:r>
-        <w:rPr>
-          <w:rFonts w:asciiTheme="minorHAnsi" w:hAnsiTheme="minorHAnsi" w:cstheme="minorHAnsi"/>
+        <w:spacing w:before="100" w:beforeAutospacing="1" w:after="0" w:line="240" w:lineRule="auto"/>
+        <w:rPr>
+          <w:rFonts w:ascii="Times New Roman" w:eastAsia="Times New Roman" w:hAnsi="Times New Roman" w:cs="Times New Roman"/>
+          <w:sz w:val="24"/>
+          <w:szCs w:val="24"/>
+        </w:rPr>
+      </w:pPr>
+      <w:r>
+        <w:rPr>
+          <w:rFonts w:ascii="Times New Roman" w:eastAsia="Times New Roman" w:hAnsi="Times New Roman" w:cs="Times New Roman"/>
+          <w:color w:val="000000"/>
+          <w:sz w:val="24"/>
+          <w:szCs w:val="24"/>
+        </w:rPr>
+        <w:t>W pizzerii pracują od jednej do trzech osób na stanowisku kelnera, co najmniej jeden dostawca pizzy, kilku pracowników kuchni, oraz manager zarządzający pizzerią. W lokalu do dyspozycji kelnerów jest telefon stacjonarny oraz kasa fiskalna, ale właściciel pizzerii planuje zakup komputera stacjonarnego dla kelnerów i komputera z telewizorem do kuchni, a każdy dostawca pizzy zostanie wyposażony w smartphone z wykupionym pakietem na transmisję danych przez sieć komórkową. Dostawcy przewożą pizzę w torbie, która jednocześnie może pomieścić maksymalnie 4 pizze oraz sosy. Każdy z dostawców pizzy ma do dyspozycji skuter wyposażony w pojemnik na torbę.</w:t>
+      </w:r>
+      <w:r>
+        <w:rPr>
+          <w:rFonts w:ascii="Times New Roman" w:eastAsia="Times New Roman" w:hAnsi="Times New Roman" w:cs="Times New Roman"/>
+          <w:sz w:val="24"/>
+          <w:szCs w:val="24"/>
+        </w:rPr>
+        <w:t xml:space="preserve">  </w:t>
+      </w:r>
+    </w:p>
+    <w:p>
+      <w:pPr>
+        <w:spacing w:before="100" w:beforeAutospacing="1" w:after="0" w:line="240" w:lineRule="auto"/>
+        <w:rPr>
+          <w:rFonts w:ascii="Times New Roman" w:eastAsia="Times New Roman" w:hAnsi="Times New Roman" w:cs="Times New Roman"/>
+          <w:sz w:val="24"/>
+          <w:szCs w:val="24"/>
+        </w:rPr>
+      </w:pPr>
+      <w:r>
+        <w:rPr>
+          <w:rFonts w:ascii="Times New Roman" w:eastAsia="Times New Roman" w:hAnsi="Times New Roman" w:cs="Times New Roman"/>
+          <w:color w:val="000000"/>
+          <w:sz w:val="24"/>
+          <w:szCs w:val="24"/>
+        </w:rPr>
+        <w:t>Zadaniem kelnerów jest obsługa klientów w lokalu</w:t>
+      </w:r>
+      <w:r>
+        <w:rPr>
+          <w:rFonts w:ascii="Times New Roman" w:eastAsia="Times New Roman" w:hAnsi="Times New Roman" w:cs="Times New Roman"/>
           <w:b/>
           <w:bCs/>
           <w:color w:val="000000"/>
-        </w:rPr>
-        <w:t xml:space="preserve"> </w:t>
-      </w:r>
-      <w:r>
-        <w:rPr>
-          <w:rFonts w:asciiTheme="minorHAnsi" w:hAnsiTheme="minorHAnsi" w:cstheme="minorHAnsi"/>
-          <w:color w:val="000000"/>
-        </w:rPr>
-        <w:t>oraz przyjmują zamówienia telefonicznie.</w:t>
+          <w:sz w:val="24"/>
+          <w:szCs w:val="24"/>
+        </w:rPr>
+        <w:t> </w:t>
+      </w:r>
+      <w:r>
+        <w:rPr>
+          <w:rFonts w:ascii="Times New Roman" w:eastAsia="Times New Roman" w:hAnsi="Times New Roman" w:cs="Times New Roman"/>
+          <w:color w:val="000000"/>
+          <w:sz w:val="24"/>
+          <w:szCs w:val="24"/>
+        </w:rPr>
+        <w:t>oraz przyjmowanie zamówień telefonicznych.</w:t>
+      </w:r>
+      <w:r>
+        <w:rPr>
+          <w:rFonts w:ascii="Times New Roman" w:eastAsia="Times New Roman" w:hAnsi="Times New Roman" w:cs="Times New Roman"/>
+          <w:sz w:val="24"/>
+          <w:szCs w:val="24"/>
+        </w:rPr>
+        <w:t> </w:t>
+      </w:r>
+      <w:r>
+        <w:rPr>
+          <w:rFonts w:ascii="Times New Roman" w:eastAsia="Times New Roman" w:hAnsi="Times New Roman" w:cs="Times New Roman"/>
+          <w:color w:val="000000"/>
+          <w:sz w:val="24"/>
+          <w:szCs w:val="24"/>
+        </w:rPr>
+        <w:t xml:space="preserve">Po przyjęciu zamówienia przez telefon kelner zapisuje adres klienta, telefon kontaktowy, listę zamówionych produktów oraz ewentualne informacje dodatkowe. Następnie kelner informuje kuchnię o nowym zamówieniu. Pracownik kuchni sprawdza czy zamówienie można zrealizować (czy jest wystarczająca liczba składników, pudełka itd.), a następnie informuje o tym kelnera odpowiedzialnego za dane zamówienie. Jeżeli zamówienie wymaga dostawy, kelner weryfikuje, czy jest możliwość zrealizowania zamówienia w oferowanym przez pizzerię czasie dostawy na podstawie ilości zamówień w kolejce, odległości adresu dostawy oraz dostępności dostawców. Jeżeli zamówienie nie może zostać zrealizowane lub może zostać opóźnione, klient jest o tym informowany i może zmienić lub anulować zamówienie, albo zgodzić się na dłuższy czas oczekiwania. </w:t>
       </w:r>
     </w:p>
     <w:p>
       <w:pPr>
-        <w:pStyle w:val="NormalnyWeb"/>
-        <w:spacing w:before="0" w:beforeAutospacing="0" w:after="0" w:afterAutospacing="0"/>
-        <w:rPr>
-          <w:rFonts w:asciiTheme="minorHAnsi" w:hAnsiTheme="minorHAnsi" w:cstheme="minorHAnsi"/>
-        </w:rPr>
-      </w:pPr>
-      <w:r>
-        <w:rPr>
-          <w:rFonts w:asciiTheme="minorHAnsi" w:hAnsiTheme="minorHAnsi" w:cstheme="minorHAnsi"/>
-          <w:color w:val="000000"/>
-        </w:rPr>
-        <w:t xml:space="preserve">Po przyjęciu zamówienia przez telefon na kartce dołączanej do pizzy wydawanej dostawcy zostaje zapisany adres klienta, telefon kontaktowy oraz lista zamówionych produktów. Następnie przyjmujący zamówienie potwierdza w kuchni czy zamówienie można zrealizować (czy jest wystarczająca liczba składników, pudełka itd.) i czy jest możliwość zrealizowania zamówienia w oferowanym przez pizzerię czasie dostawy, (czy jest kolejka zamówień i czy jest dostępny dostawca). Jeżeli kuchnia potwierdza możliwość zrealizowania zamówienia oraz przydzielony został dostawca, jest ono wbijane na kasę, do kartki dla dostawcy zostaje dopisana kwota zamówienia oraz dołączany jest paragon. W przypadku braku składników lub przy dużej kolejce zamówień, wykonywany jest telefon do </w:t>
-      </w:r>
-      <w:r>
-        <w:rPr>
-          <w:rFonts w:asciiTheme="minorHAnsi" w:hAnsiTheme="minorHAnsi" w:cstheme="minorHAnsi"/>
-          <w:color w:val="000000"/>
-        </w:rPr>
-        <w:t>klienta,</w:t>
-      </w:r>
-      <w:r>
-        <w:rPr>
-          <w:rFonts w:asciiTheme="minorHAnsi" w:hAnsiTheme="minorHAnsi" w:cstheme="minorHAnsi"/>
-          <w:color w:val="000000"/>
-        </w:rPr>
-        <w:t xml:space="preserve"> aby zmienić lub anulować zamówienie, albo potwierdzić dłuższy czas oczekiwania.  </w:t>
+        <w:spacing w:before="100" w:beforeAutospacing="1" w:after="0" w:line="240" w:lineRule="auto"/>
+        <w:rPr>
+          <w:rFonts w:ascii="Times New Roman" w:eastAsia="Times New Roman" w:hAnsi="Times New Roman" w:cs="Times New Roman"/>
+          <w:sz w:val="24"/>
+          <w:szCs w:val="24"/>
+        </w:rPr>
+      </w:pPr>
+      <w:r>
+        <w:rPr>
+          <w:rFonts w:ascii="Times New Roman" w:eastAsia="Times New Roman" w:hAnsi="Times New Roman" w:cs="Times New Roman"/>
+          <w:color w:val="000000"/>
+          <w:sz w:val="24"/>
+          <w:szCs w:val="24"/>
+        </w:rPr>
+        <w:t>Klient może nie przyjąć dostarczonego zamówienia z powodu przekroczonego czasu dostawy gwarantowanego przez pizzerię, złej ilości składników lub gdy pizza jest zimna. </w:t>
+      </w:r>
+      <w:r>
+        <w:rPr>
+          <w:rFonts w:ascii="Times New Roman" w:eastAsia="Times New Roman" w:hAnsi="Times New Roman" w:cs="Times New Roman"/>
+          <w:sz w:val="24"/>
+          <w:szCs w:val="24"/>
+        </w:rPr>
+        <w:t xml:space="preserve">  </w:t>
       </w:r>
     </w:p>
     <w:p>
       <w:pPr>
-        <w:pStyle w:val="NormalnyWeb"/>
-        <w:spacing w:before="0" w:beforeAutospacing="0" w:after="0" w:afterAutospacing="0"/>
-        <w:rPr>
-          <w:rFonts w:asciiTheme="minorHAnsi" w:hAnsiTheme="minorHAnsi" w:cstheme="minorHAnsi"/>
-        </w:rPr>
-      </w:pPr>
-      <w:r>
-        <w:rPr>
-          <w:rFonts w:asciiTheme="minorHAnsi" w:hAnsiTheme="minorHAnsi" w:cstheme="minorHAnsi"/>
-          <w:color w:val="000000"/>
-        </w:rPr>
-        <w:t>Pizzę można zjeść w lokalu codziennie w godzinach 12-21. Dostawę oraz pizzę na wynos pizzeria oferuje codziennie w godzinach 10-24. </w:t>
+        <w:spacing w:before="100" w:beforeAutospacing="1" w:after="0" w:line="240" w:lineRule="auto"/>
+        <w:rPr>
+          <w:rFonts w:ascii="Times New Roman" w:eastAsia="Times New Roman" w:hAnsi="Times New Roman" w:cs="Times New Roman"/>
+          <w:sz w:val="24"/>
+          <w:szCs w:val="24"/>
+        </w:rPr>
+      </w:pPr>
+      <w:r>
+        <w:rPr>
+          <w:rFonts w:ascii="Times New Roman" w:eastAsia="Times New Roman" w:hAnsi="Times New Roman" w:cs="Times New Roman"/>
+          <w:color w:val="000000"/>
+          <w:sz w:val="24"/>
+          <w:szCs w:val="24"/>
+        </w:rPr>
+        <w:t>Koszt dostawy pizzy jest stały, menu pizzerii jest stałe a oferowane pizze mają jeden rozmiar.</w:t>
+      </w:r>
+      <w:r>
+        <w:rPr>
+          <w:rFonts w:ascii="Times New Roman" w:eastAsia="Times New Roman" w:hAnsi="Times New Roman" w:cs="Times New Roman"/>
+          <w:sz w:val="24"/>
+          <w:szCs w:val="24"/>
+        </w:rPr>
+        <w:t xml:space="preserve">  </w:t>
       </w:r>
     </w:p>
     <w:p>
       <w:pPr>
-        <w:pStyle w:val="NormalnyWeb"/>
-        <w:spacing w:before="0" w:beforeAutospacing="0" w:after="0" w:afterAutospacing="0"/>
-        <w:rPr>
-          <w:rFonts w:asciiTheme="minorHAnsi" w:hAnsiTheme="minorHAnsi" w:cstheme="minorHAnsi"/>
-        </w:rPr>
-      </w:pPr>
-      <w:r>
-        <w:rPr>
-          <w:rFonts w:asciiTheme="minorHAnsi" w:hAnsiTheme="minorHAnsi" w:cstheme="minorHAnsi"/>
-          <w:color w:val="000000"/>
-        </w:rPr>
-        <w:t>W lokalu jest 5 4-osobowych stolików, jeden telefon stacjonarny oraz jedna kasa fiskalna, kuchnia, mały magazyn na zapleczu, pomieszczenie dla pracowników pizzerii, okienko na ulicę wykorzystywane do wydawania pizzy na wynos w godzinach zamknięcia lokalu.</w:t>
+        <w:spacing w:before="100" w:beforeAutospacing="1" w:after="0" w:line="240" w:lineRule="auto"/>
+        <w:rPr>
+          <w:rFonts w:ascii="Times New Roman" w:eastAsia="Times New Roman" w:hAnsi="Times New Roman" w:cs="Times New Roman"/>
+          <w:sz w:val="24"/>
+          <w:szCs w:val="24"/>
+        </w:rPr>
+      </w:pPr>
+      <w:r>
+        <w:rPr>
+          <w:rFonts w:ascii="Times New Roman" w:eastAsia="Times New Roman" w:hAnsi="Times New Roman" w:cs="Times New Roman"/>
+          <w:color w:val="000000"/>
+          <w:sz w:val="24"/>
+          <w:szCs w:val="24"/>
+        </w:rPr>
+        <w:t xml:space="preserve">Pizzeria współpracuje z dwiema zewnętrznymi firmami. Dostawca produktów spożywczych dostarcza wszystkie składniki na pizze. </w:t>
       </w:r>
     </w:p>
     <w:p>
       <w:pPr>
-        <w:pStyle w:val="NormalnyWeb"/>
-        <w:spacing w:before="0" w:beforeAutospacing="0" w:after="0" w:afterAutospacing="0"/>
-        <w:rPr>
-          <w:rFonts w:asciiTheme="minorHAnsi" w:hAnsiTheme="minorHAnsi" w:cstheme="minorHAnsi"/>
-        </w:rPr>
-      </w:pPr>
-      <w:r>
-        <w:rPr>
-          <w:rFonts w:asciiTheme="minorHAnsi" w:hAnsiTheme="minorHAnsi" w:cstheme="minorHAnsi"/>
-          <w:color w:val="000000"/>
-        </w:rPr>
-        <w:t>W lokalu można kupować pizzę na kawałki, do wyboru z trzech aktualnie dostępnych pizz na przeszklonej ladzie</w:t>
-      </w:r>
-      <w:r>
-        <w:rPr>
-          <w:rFonts w:asciiTheme="minorHAnsi" w:hAnsiTheme="minorHAnsi" w:cstheme="minorHAnsi"/>
-          <w:b/>
-          <w:bCs/>
-          <w:color w:val="000000"/>
-        </w:rPr>
-        <w:t>.</w:t>
-      </w:r>
-      <w:r>
-        <w:rPr>
-          <w:rFonts w:asciiTheme="minorHAnsi" w:hAnsiTheme="minorHAnsi" w:cstheme="minorHAnsi"/>
-          <w:color w:val="000000"/>
-        </w:rPr>
-        <w:t xml:space="preserve"> Na kawałki sprzedawane są pizze, które nie zostały przyjęte po dowozie</w:t>
-      </w:r>
-      <w:r>
-        <w:rPr>
-          <w:rFonts w:asciiTheme="minorHAnsi" w:hAnsiTheme="minorHAnsi" w:cstheme="minorHAnsi"/>
-          <w:color w:val="000000"/>
-        </w:rPr>
-        <w:t>.</w:t>
-      </w:r>
-      <w:r>
-        <w:rPr>
-          <w:rFonts w:asciiTheme="minorHAnsi" w:hAnsiTheme="minorHAnsi" w:cstheme="minorHAnsi"/>
-          <w:color w:val="000000"/>
-        </w:rPr>
-        <w:t> </w:t>
+        <w:spacing w:before="100" w:beforeAutospacing="1" w:after="0" w:line="240" w:lineRule="auto"/>
+        <w:rPr>
+          <w:rFonts w:ascii="Times New Roman" w:eastAsia="Times New Roman" w:hAnsi="Times New Roman" w:cs="Times New Roman"/>
+          <w:sz w:val="24"/>
+          <w:szCs w:val="24"/>
+        </w:rPr>
+      </w:pPr>
+      <w:r>
+        <w:rPr>
+          <w:rFonts w:ascii="Times New Roman" w:eastAsia="Times New Roman" w:hAnsi="Times New Roman" w:cs="Times New Roman"/>
+          <w:color w:val="000000"/>
+          <w:sz w:val="24"/>
+          <w:szCs w:val="24"/>
+        </w:rPr>
+        <w:t xml:space="preserve">Dostawca materiałów dostarcza pudełka na pizzę, plastikowe pojemniki na sosy, serwetki, plastikowe sztućce, papierowe talerze itp. </w:t>
       </w:r>
     </w:p>
     <w:p>
       <w:pPr>
-        <w:pStyle w:val="NormalnyWeb"/>
-        <w:spacing w:before="0" w:beforeAutospacing="0" w:after="0" w:afterAutospacing="0"/>
-        <w:rPr>
-          <w:rFonts w:asciiTheme="minorHAnsi" w:hAnsiTheme="minorHAnsi" w:cstheme="minorHAnsi"/>
-        </w:rPr>
-      </w:pPr>
-      <w:r>
-        <w:rPr>
-          <w:rFonts w:asciiTheme="minorHAnsi" w:hAnsiTheme="minorHAnsi" w:cstheme="minorHAnsi"/>
-          <w:color w:val="000000"/>
-        </w:rPr>
-        <w:t xml:space="preserve">Klient może nie przyjąć dostarczonego zamówienia z powodu przekroczonego czasu dostawy gwarantowanego przez pizzerię, złej ilości </w:t>
-      </w:r>
-      <w:r>
-        <w:rPr>
-          <w:rFonts w:asciiTheme="minorHAnsi" w:hAnsiTheme="minorHAnsi" w:cstheme="minorHAnsi"/>
-          <w:color w:val="000000"/>
-        </w:rPr>
-        <w:t>składników</w:t>
-      </w:r>
-      <w:r>
-        <w:rPr>
-          <w:rFonts w:asciiTheme="minorHAnsi" w:hAnsiTheme="minorHAnsi" w:cstheme="minorHAnsi"/>
-          <w:color w:val="000000"/>
-        </w:rPr>
-        <w:t xml:space="preserve"> lub gdy pizza jest zimna. </w:t>
+        <w:spacing w:before="100" w:beforeAutospacing="1" w:after="0" w:line="240" w:lineRule="auto"/>
+        <w:rPr>
+          <w:rFonts w:ascii="Times New Roman" w:eastAsia="Times New Roman" w:hAnsi="Times New Roman" w:cs="Times New Roman"/>
+          <w:sz w:val="24"/>
+          <w:szCs w:val="24"/>
+        </w:rPr>
+      </w:pPr>
+      <w:r>
+        <w:rPr>
+          <w:rFonts w:ascii="Times New Roman" w:eastAsia="Times New Roman" w:hAnsi="Times New Roman" w:cs="Times New Roman"/>
+          <w:color w:val="000000"/>
+          <w:sz w:val="24"/>
+          <w:szCs w:val="24"/>
+        </w:rPr>
+        <w:t>Materiały zamawiane są wedle potrzeby przez managera.</w:t>
+      </w:r>
+      <w:r>
+        <w:rPr>
+          <w:rFonts w:ascii="Times New Roman" w:eastAsia="Times New Roman" w:hAnsi="Times New Roman" w:cs="Times New Roman"/>
+          <w:sz w:val="24"/>
+          <w:szCs w:val="24"/>
+        </w:rPr>
+        <w:t> </w:t>
+      </w:r>
+      <w:r>
+        <w:rPr>
+          <w:rFonts w:ascii="Times New Roman" w:eastAsia="Times New Roman" w:hAnsi="Times New Roman" w:cs="Times New Roman"/>
+          <w:color w:val="000000"/>
+          <w:sz w:val="24"/>
+          <w:szCs w:val="24"/>
+        </w:rPr>
+        <w:t>Zamówienia na produkty spożywcze manager składa codziennie przez telefon przed określoną przez dostawcę produktów spożywczych godziną. Dostawcę produktów spożywczych jest zobowiązany do dostawy zamówionych produktów przed otwarciem kuchni kolejnego dni.</w:t>
+      </w:r>
+      <w:r>
+        <w:rPr>
+          <w:rFonts w:ascii="Times New Roman" w:eastAsia="Times New Roman" w:hAnsi="Times New Roman" w:cs="Times New Roman"/>
+          <w:sz w:val="24"/>
+          <w:szCs w:val="24"/>
+        </w:rPr>
+        <w:t xml:space="preserve">  </w:t>
       </w:r>
     </w:p>
     <w:p>
       <w:pPr>
-        <w:pStyle w:val="NormalnyWeb"/>
-        <w:spacing w:before="0" w:beforeAutospacing="0" w:after="0" w:afterAutospacing="0"/>
-        <w:rPr>
-          <w:rFonts w:asciiTheme="minorHAnsi" w:hAnsiTheme="minorHAnsi" w:cstheme="minorHAnsi"/>
-        </w:rPr>
-      </w:pPr>
-      <w:r>
-        <w:rPr>
-          <w:rFonts w:asciiTheme="minorHAnsi" w:hAnsiTheme="minorHAnsi" w:cstheme="minorHAnsi"/>
-          <w:color w:val="000000"/>
-        </w:rPr>
-        <w:t xml:space="preserve">Pizzeria dysponuje 3 skuterami, z których korzystają dostawcy zatrudnieni przez pizzerię (dostawcy pracują w różnych godzinach, w </w:t>
-      </w:r>
-      <w:r>
-        <w:rPr>
-          <w:rFonts w:asciiTheme="minorHAnsi" w:hAnsiTheme="minorHAnsi" w:cstheme="minorHAnsi"/>
-          <w:color w:val="000000"/>
-        </w:rPr>
-        <w:t>godzinach,</w:t>
-      </w:r>
-      <w:r>
-        <w:rPr>
-          <w:rFonts w:asciiTheme="minorHAnsi" w:hAnsiTheme="minorHAnsi" w:cstheme="minorHAnsi"/>
-          <w:color w:val="000000"/>
-        </w:rPr>
-        <w:t xml:space="preserve"> w których pizzeria oferuje dostawę zawsze pracuje co najmniej jeden dostawca). </w:t>
+        <w:spacing w:before="100" w:beforeAutospacing="1" w:after="0" w:line="240" w:lineRule="auto"/>
+        <w:rPr>
+          <w:rFonts w:ascii="Times New Roman" w:eastAsia="Times New Roman" w:hAnsi="Times New Roman" w:cs="Times New Roman"/>
+          <w:sz w:val="24"/>
+          <w:szCs w:val="24"/>
+        </w:rPr>
+      </w:pPr>
+      <w:r>
+        <w:rPr>
+          <w:rFonts w:ascii="Times New Roman" w:eastAsia="Times New Roman" w:hAnsi="Times New Roman" w:cs="Times New Roman"/>
+          <w:sz w:val="24"/>
+          <w:szCs w:val="24"/>
+        </w:rPr>
+        <w:t xml:space="preserve">Właściciel pizzerii wymaga aby nowa aplikacja: </w:t>
       </w:r>
     </w:p>
     <w:p>
       <w:pPr>
-        <w:pStyle w:val="NormalnyWeb"/>
-        <w:spacing w:before="0" w:beforeAutospacing="0" w:after="0" w:afterAutospacing="0"/>
-        <w:rPr>
-          <w:rFonts w:asciiTheme="minorHAnsi" w:hAnsiTheme="minorHAnsi" w:cstheme="minorHAnsi"/>
-        </w:rPr>
-      </w:pPr>
-      <w:r>
-        <w:rPr>
-          <w:rFonts w:asciiTheme="minorHAnsi" w:hAnsiTheme="minorHAnsi" w:cstheme="minorHAnsi"/>
-          <w:color w:val="000000"/>
-        </w:rPr>
-        <w:t xml:space="preserve">Dostawcy przewożą pizzę w torbie, która jednocześnie może pomieścić maksymalnie 4 pizze </w:t>
-      </w:r>
-      <w:r>
-        <w:rPr>
-          <w:rFonts w:asciiTheme="minorHAnsi" w:hAnsiTheme="minorHAnsi" w:cstheme="minorHAnsi"/>
-          <w:color w:val="000000"/>
-        </w:rPr>
-        <w:t>(p</w:t>
-      </w:r>
-      <w:r>
-        <w:rPr>
-          <w:rFonts w:asciiTheme="minorHAnsi" w:hAnsiTheme="minorHAnsi" w:cstheme="minorHAnsi"/>
-          <w:color w:val="000000"/>
-        </w:rPr>
-        <w:t>izze mają jeden rozmiar</w:t>
-      </w:r>
-      <w:r>
-        <w:rPr>
-          <w:rFonts w:asciiTheme="minorHAnsi" w:hAnsiTheme="minorHAnsi" w:cstheme="minorHAnsi"/>
-          <w:color w:val="000000"/>
-        </w:rPr>
-        <w:t xml:space="preserve">) </w:t>
-      </w:r>
-      <w:r>
-        <w:rPr>
-          <w:rFonts w:asciiTheme="minorHAnsi" w:hAnsiTheme="minorHAnsi" w:cstheme="minorHAnsi"/>
-          <w:color w:val="000000"/>
-        </w:rPr>
-        <w:t>oraz sosy. Koszt dostawy pizzy jest stały</w:t>
-      </w:r>
-      <w:r>
-        <w:rPr>
-          <w:rFonts w:asciiTheme="minorHAnsi" w:hAnsiTheme="minorHAnsi" w:cstheme="minorHAnsi"/>
-          <w:color w:val="000000"/>
-        </w:rPr>
-        <w:t>.</w:t>
+        <w:numPr>
+          <w:ilvl w:val="0"/>
+          <w:numId w:val="2"/>
+        </w:numPr>
+        <w:spacing w:before="100" w:beforeAutospacing="1" w:after="100" w:afterAutospacing="1" w:line="240" w:lineRule="auto"/>
+        <w:rPr>
+          <w:rFonts w:ascii="Times New Roman" w:eastAsia="Times New Roman" w:hAnsi="Times New Roman" w:cs="Times New Roman"/>
+          <w:sz w:val="24"/>
+          <w:szCs w:val="24"/>
+        </w:rPr>
+      </w:pPr>
+      <w:r>
+        <w:rPr>
+          <w:rFonts w:ascii="Times New Roman" w:eastAsia="Times New Roman" w:hAnsi="Times New Roman" w:cs="Times New Roman"/>
+          <w:sz w:val="24"/>
+          <w:szCs w:val="24"/>
+        </w:rPr>
+        <w:t xml:space="preserve">umożliwiła składanie zamówień oraz płatność przez internet </w:t>
       </w:r>
     </w:p>
     <w:p>
       <w:pPr>
-        <w:pStyle w:val="NormalnyWeb"/>
-        <w:spacing w:before="0" w:beforeAutospacing="0" w:after="0" w:afterAutospacing="0"/>
-        <w:rPr>
-          <w:rFonts w:asciiTheme="minorHAnsi" w:hAnsiTheme="minorHAnsi" w:cstheme="minorHAnsi"/>
-        </w:rPr>
-      </w:pPr>
-      <w:r>
-        <w:rPr>
-          <w:rFonts w:asciiTheme="minorHAnsi" w:hAnsiTheme="minorHAnsi" w:cstheme="minorHAnsi"/>
-          <w:color w:val="000000"/>
-        </w:rPr>
-        <w:t xml:space="preserve">Pizzeria współpracuje z zewnętrzną firmą dostarczającą składniki na pizze </w:t>
+        <w:numPr>
+          <w:ilvl w:val="0"/>
+          <w:numId w:val="2"/>
+        </w:numPr>
+        <w:spacing w:before="100" w:beforeAutospacing="1" w:after="100" w:afterAutospacing="1" w:line="240" w:lineRule="auto"/>
+        <w:rPr>
+          <w:rFonts w:ascii="Times New Roman" w:eastAsia="Times New Roman" w:hAnsi="Times New Roman" w:cs="Times New Roman"/>
+          <w:sz w:val="24"/>
+          <w:szCs w:val="24"/>
+        </w:rPr>
+      </w:pPr>
+      <w:r>
+        <w:rPr>
+          <w:rFonts w:ascii="Times New Roman" w:eastAsia="Times New Roman" w:hAnsi="Times New Roman" w:cs="Times New Roman"/>
+          <w:sz w:val="24"/>
+          <w:szCs w:val="24"/>
+        </w:rPr>
+        <w:t xml:space="preserve">pozwoliła uzyskać informację zwrotną od klientów  </w:t>
+      </w:r>
+    </w:p>
+    <w:p>
+      <w:pPr>
+        <w:numPr>
+          <w:ilvl w:val="0"/>
+          <w:numId w:val="2"/>
+        </w:numPr>
+        <w:spacing w:before="100" w:beforeAutospacing="1" w:after="100" w:afterAutospacing="1" w:line="240" w:lineRule="auto"/>
+        <w:rPr>
+          <w:rFonts w:ascii="Times New Roman" w:eastAsia="Times New Roman" w:hAnsi="Times New Roman" w:cs="Times New Roman"/>
+          <w:sz w:val="24"/>
+          <w:szCs w:val="24"/>
+        </w:rPr>
+      </w:pPr>
+      <w:r>
+        <w:rPr>
+          <w:rFonts w:ascii="Times New Roman" w:eastAsia="Times New Roman" w:hAnsi="Times New Roman" w:cs="Times New Roman"/>
+          <w:sz w:val="24"/>
+          <w:szCs w:val="24"/>
+        </w:rPr>
+        <w:t xml:space="preserve">zminimalizowała błędy pracowników poprzez częściowe zautomatyzowanie procesu realizacji zamówień  </w:t>
+      </w:r>
+    </w:p>
+    <w:p>
+      <w:pPr>
+        <w:numPr>
+          <w:ilvl w:val="0"/>
+          <w:numId w:val="2"/>
+        </w:numPr>
+        <w:spacing w:before="100" w:beforeAutospacing="1" w:after="100" w:afterAutospacing="1" w:line="240" w:lineRule="auto"/>
+        <w:rPr>
+          <w:rFonts w:ascii="Times New Roman" w:eastAsia="Times New Roman" w:hAnsi="Times New Roman" w:cs="Times New Roman"/>
+          <w:sz w:val="24"/>
+          <w:szCs w:val="24"/>
+        </w:rPr>
+      </w:pPr>
+      <w:r>
+        <w:rPr>
+          <w:rFonts w:ascii="Times New Roman" w:eastAsia="Times New Roman" w:hAnsi="Times New Roman" w:cs="Times New Roman"/>
+          <w:sz w:val="24"/>
+          <w:szCs w:val="24"/>
+        </w:rPr>
+        <w:t xml:space="preserve">czasowo zoptymalizowała proces uzupełniania produktów spożywczych i materiałów  </w:t>
+      </w:r>
+    </w:p>
+    <w:p>
+      <w:pPr>
+        <w:numPr>
+          <w:ilvl w:val="0"/>
+          <w:numId w:val="2"/>
+        </w:numPr>
+        <w:spacing w:before="100" w:beforeAutospacing="1" w:after="100" w:afterAutospacing="1" w:line="240" w:lineRule="auto"/>
+        <w:rPr>
+          <w:rFonts w:ascii="Times New Roman" w:eastAsia="Times New Roman" w:hAnsi="Times New Roman" w:cs="Times New Roman"/>
+          <w:sz w:val="24"/>
+          <w:szCs w:val="24"/>
+        </w:rPr>
+      </w:pPr>
+      <w:r>
+        <w:rPr>
+          <w:rFonts w:ascii="Times New Roman" w:eastAsia="Times New Roman" w:hAnsi="Times New Roman" w:cs="Times New Roman"/>
+          <w:sz w:val="24"/>
+          <w:szCs w:val="24"/>
+        </w:rPr>
+        <w:t>umożliwiała generowanie raportów i statystyk dla właściciela, w tym definiowanie raportów generowanych automatycznie przez aplikację</w:t>
       </w:r>
       <w:bookmarkStart w:id="0" w:name="_GoBack"/>
       <w:bookmarkEnd w:id="0"/>
-      <w:r>
-        <w:rPr>
-          <w:rFonts w:asciiTheme="minorHAnsi" w:hAnsiTheme="minorHAnsi" w:cstheme="minorHAnsi"/>
-          <w:color w:val="000000"/>
-        </w:rPr>
-        <w:t xml:space="preserve">i inne produkty spożywcze. Zamówienia na produkty spożywcze składa </w:t>
-      </w:r>
-      <w:r>
-        <w:rPr>
-          <w:rFonts w:asciiTheme="minorHAnsi" w:hAnsiTheme="minorHAnsi" w:cstheme="minorHAnsi"/>
-          <w:color w:val="000000"/>
-        </w:rPr>
-        <w:t>manager</w:t>
-      </w:r>
-      <w:r>
-        <w:rPr>
-          <w:rFonts w:asciiTheme="minorHAnsi" w:hAnsiTheme="minorHAnsi" w:cstheme="minorHAnsi"/>
-          <w:color w:val="000000"/>
-        </w:rPr>
-        <w:t xml:space="preserve"> </w:t>
-      </w:r>
-      <w:r>
-        <w:rPr>
-          <w:rFonts w:asciiTheme="minorHAnsi" w:hAnsiTheme="minorHAnsi" w:cstheme="minorHAnsi"/>
-          <w:color w:val="000000"/>
-        </w:rPr>
-        <w:t>przez telefon przed określoną przez dostarczyciela godziną,</w:t>
-      </w:r>
-      <w:r>
-        <w:rPr>
-          <w:rFonts w:asciiTheme="minorHAnsi" w:hAnsiTheme="minorHAnsi" w:cstheme="minorHAnsi"/>
-          <w:color w:val="000000"/>
-        </w:rPr>
-        <w:t xml:space="preserve"> a dostarczyciel jest zobowiązany do dostawy zamówionych produktów przed otwarciem kuchni kolejnego dnia. </w:t>
-      </w:r>
-    </w:p>
-    <w:p>
-      <w:pPr>
-        <w:pStyle w:val="NormalnyWeb"/>
-        <w:spacing w:before="0" w:beforeAutospacing="0" w:after="0" w:afterAutospacing="0"/>
-        <w:rPr>
-          <w:rFonts w:asciiTheme="minorHAnsi" w:hAnsiTheme="minorHAnsi" w:cstheme="minorHAnsi"/>
-        </w:rPr>
-      </w:pPr>
-      <w:r>
-        <w:rPr>
-          <w:rFonts w:asciiTheme="minorHAnsi" w:hAnsiTheme="minorHAnsi" w:cstheme="minorHAnsi"/>
-          <w:color w:val="000000"/>
-        </w:rPr>
-        <w:t xml:space="preserve">Osobna firma zewnętrzna dostarcza pizzerii pozostałe materiały (pudełka na pizzę, plastikowe pojemniki na sosy, serwetki, plastikowe sztućce, papierowe talerze itp.), które zamawiane są wedle potrzeby przez </w:t>
-      </w:r>
-      <w:r>
-        <w:rPr>
-          <w:rFonts w:asciiTheme="minorHAnsi" w:hAnsiTheme="minorHAnsi" w:cstheme="minorHAnsi"/>
-          <w:color w:val="000000"/>
-        </w:rPr>
-        <w:t>managera w ten sam sposób co produkty spo</w:t>
-      </w:r>
-      <w:r>
-        <w:rPr>
-          <w:rFonts w:asciiTheme="minorHAnsi" w:hAnsiTheme="minorHAnsi" w:cstheme="minorHAnsi"/>
-          <w:color w:val="000000"/>
-        </w:rPr>
-        <w:t>ż</w:t>
-      </w:r>
-      <w:r>
-        <w:rPr>
-          <w:rFonts w:asciiTheme="minorHAnsi" w:hAnsiTheme="minorHAnsi" w:cstheme="minorHAnsi"/>
-          <w:color w:val="000000"/>
-        </w:rPr>
-        <w:t>ywcze</w:t>
-      </w:r>
-      <w:r>
-        <w:rPr>
-          <w:rFonts w:asciiTheme="minorHAnsi" w:hAnsiTheme="minorHAnsi" w:cstheme="minorHAnsi"/>
-          <w:color w:val="000000"/>
-        </w:rPr>
-        <w:t>.</w:t>
-      </w:r>
-    </w:p>
-    <w:p>
-      <w:pPr>
-        <w:rPr>
-          <w:rFonts w:cstheme="minorHAnsi"/>
-        </w:rPr>
-      </w:pPr>
     </w:p>
     <w:sectPr>
       <w:pgSz w:w="11906" w:h="16838"/>
@@ -415,6 +428,315 @@
     </w:sectPr>
   </w:body>
 </w:document>
+</file>
+
+<file path=word/numbering.xml><?xml version="1.0" encoding="utf-8"?>
+<w:numbering xmlns:wpc="http://schemas.microsoft.com/office/word/2010/wordprocessingCanvas" xmlns:cx="http://schemas.microsoft.com/office/drawing/2014/chartex" xmlns:cx1="http://schemas.microsoft.com/office/drawing/2015/9/8/chartex" xmlns:cx2="http://schemas.microsoft.com/office/drawing/2015/10/21/chartex" xmlns:cx3="http://schemas.microsoft.com/office/drawing/2016/5/9/chartex" xmlns:cx4="http://schemas.microsoft.com/office/drawing/2016/5/10/chartex" xmlns:cx5="http://schemas.microsoft.com/office/drawing/2016/5/11/chartex" xmlns:cx6="http://schemas.microsoft.com/office/drawing/2016/5/12/chartex" xmlns:cx7="http://schemas.microsoft.com/office/drawing/2016/5/13/chartex" xmlns:cx8="http://schemas.microsoft.com/office/drawing/2016/5/14/chartex" xmlns:mc="http://schemas.openxmlformats.org/markup-compatibility/2006" xmlns:aink="http://schemas.microsoft.com/office/drawing/2016/ink" xmlns:am3d="http://schemas.microsoft.com/office/drawing/2017/model3d" xmlns:o="urn:schemas-microsoft-com:office:office" xmlns:r="http://schemas.openxmlformats.org/officeDocument/2006/relationships" xmlns:m="http://schemas.openxmlformats.org/officeDocument/2006/math" xmlns:v="urn:schemas-microsoft-com:vml" xmlns:wp14="http://schemas.microsoft.com/office/word/2010/wordprocessingDrawing" xmlns:wp="http://schemas.openxmlformats.org/drawingml/2006/wordprocessingDrawing" xmlns:w10="urn:schemas-microsoft-com:office:word" xmlns:w="http://schemas.openxmlformats.org/wordprocessingml/2006/main" xmlns:w14="http://schemas.microsoft.com/office/word/2010/wordml" xmlns:w15="http://schemas.microsoft.com/office/word/2012/wordml" xmlns:w16cid="http://schemas.microsoft.com/office/word/2016/wordml/cid" xmlns:w16se="http://schemas.microsoft.com/office/word/2015/wordml/symex" xmlns:wpg="http://schemas.microsoft.com/office/word/2010/wordprocessingGroup" xmlns:wpi="http://schemas.microsoft.com/office/word/2010/wordprocessingInk" xmlns:wne="http://schemas.microsoft.com/office/word/2006/wordml" xmlns:wps="http://schemas.microsoft.com/office/word/2010/wordprocessingShape" mc:Ignorable="w14 w15 w16se w16cid wp14">
+  <w:abstractNum w:abstractNumId="0" w15:restartNumberingAfterBreak="0">
+    <w:nsid w:val="2049586B"/>
+    <w:multiLevelType w:val="multilevel"/>
+    <w:tmpl w:val="92123A0E"/>
+    <w:lvl w:ilvl="0">
+      <w:start w:val="1"/>
+      <w:numFmt w:val="bullet"/>
+      <w:lvlText w:val=""/>
+      <w:lvlJc w:val="left"/>
+      <w:pPr>
+        <w:tabs>
+          <w:tab w:val="num" w:pos="720"/>
+        </w:tabs>
+        <w:ind w:left="720" w:hanging="360"/>
+      </w:pPr>
+      <w:rPr>
+        <w:rFonts w:ascii="Symbol" w:hAnsi="Symbol" w:hint="default"/>
+        <w:sz w:val="20"/>
+      </w:rPr>
+    </w:lvl>
+    <w:lvl w:ilvl="1" w:tentative="1">
+      <w:start w:val="1"/>
+      <w:numFmt w:val="bullet"/>
+      <w:lvlText w:val="o"/>
+      <w:lvlJc w:val="left"/>
+      <w:pPr>
+        <w:tabs>
+          <w:tab w:val="num" w:pos="1440"/>
+        </w:tabs>
+        <w:ind w:left="1440" w:hanging="360"/>
+      </w:pPr>
+      <w:rPr>
+        <w:rFonts w:ascii="Courier New" w:hAnsi="Courier New" w:hint="default"/>
+        <w:sz w:val="20"/>
+      </w:rPr>
+    </w:lvl>
+    <w:lvl w:ilvl="2" w:tentative="1">
+      <w:start w:val="1"/>
+      <w:numFmt w:val="bullet"/>
+      <w:lvlText w:val=""/>
+      <w:lvlJc w:val="left"/>
+      <w:pPr>
+        <w:tabs>
+          <w:tab w:val="num" w:pos="2160"/>
+        </w:tabs>
+        <w:ind w:left="2160" w:hanging="360"/>
+      </w:pPr>
+      <w:rPr>
+        <w:rFonts w:ascii="Wingdings" w:hAnsi="Wingdings" w:hint="default"/>
+        <w:sz w:val="20"/>
+      </w:rPr>
+    </w:lvl>
+    <w:lvl w:ilvl="3" w:tentative="1">
+      <w:start w:val="1"/>
+      <w:numFmt w:val="bullet"/>
+      <w:lvlText w:val=""/>
+      <w:lvlJc w:val="left"/>
+      <w:pPr>
+        <w:tabs>
+          <w:tab w:val="num" w:pos="2880"/>
+        </w:tabs>
+        <w:ind w:left="2880" w:hanging="360"/>
+      </w:pPr>
+      <w:rPr>
+        <w:rFonts w:ascii="Wingdings" w:hAnsi="Wingdings" w:hint="default"/>
+        <w:sz w:val="20"/>
+      </w:rPr>
+    </w:lvl>
+    <w:lvl w:ilvl="4" w:tentative="1">
+      <w:start w:val="1"/>
+      <w:numFmt w:val="bullet"/>
+      <w:lvlText w:val=""/>
+      <w:lvlJc w:val="left"/>
+      <w:pPr>
+        <w:tabs>
+          <w:tab w:val="num" w:pos="3600"/>
+        </w:tabs>
+        <w:ind w:left="3600" w:hanging="360"/>
+      </w:pPr>
+      <w:rPr>
+        <w:rFonts w:ascii="Wingdings" w:hAnsi="Wingdings" w:hint="default"/>
+        <w:sz w:val="20"/>
+      </w:rPr>
+    </w:lvl>
+    <w:lvl w:ilvl="5" w:tentative="1">
+      <w:start w:val="1"/>
+      <w:numFmt w:val="bullet"/>
+      <w:lvlText w:val=""/>
+      <w:lvlJc w:val="left"/>
+      <w:pPr>
+        <w:tabs>
+          <w:tab w:val="num" w:pos="4320"/>
+        </w:tabs>
+        <w:ind w:left="4320" w:hanging="360"/>
+      </w:pPr>
+      <w:rPr>
+        <w:rFonts w:ascii="Wingdings" w:hAnsi="Wingdings" w:hint="default"/>
+        <w:sz w:val="20"/>
+      </w:rPr>
+    </w:lvl>
+    <w:lvl w:ilvl="6" w:tentative="1">
+      <w:start w:val="1"/>
+      <w:numFmt w:val="bullet"/>
+      <w:lvlText w:val=""/>
+      <w:lvlJc w:val="left"/>
+      <w:pPr>
+        <w:tabs>
+          <w:tab w:val="num" w:pos="5040"/>
+        </w:tabs>
+        <w:ind w:left="5040" w:hanging="360"/>
+      </w:pPr>
+      <w:rPr>
+        <w:rFonts w:ascii="Wingdings" w:hAnsi="Wingdings" w:hint="default"/>
+        <w:sz w:val="20"/>
+      </w:rPr>
+    </w:lvl>
+    <w:lvl w:ilvl="7" w:tentative="1">
+      <w:start w:val="1"/>
+      <w:numFmt w:val="bullet"/>
+      <w:lvlText w:val=""/>
+      <w:lvlJc w:val="left"/>
+      <w:pPr>
+        <w:tabs>
+          <w:tab w:val="num" w:pos="5760"/>
+        </w:tabs>
+        <w:ind w:left="5760" w:hanging="360"/>
+      </w:pPr>
+      <w:rPr>
+        <w:rFonts w:ascii="Wingdings" w:hAnsi="Wingdings" w:hint="default"/>
+        <w:sz w:val="20"/>
+      </w:rPr>
+    </w:lvl>
+    <w:lvl w:ilvl="8" w:tentative="1">
+      <w:start w:val="1"/>
+      <w:numFmt w:val="bullet"/>
+      <w:lvlText w:val=""/>
+      <w:lvlJc w:val="left"/>
+      <w:pPr>
+        <w:tabs>
+          <w:tab w:val="num" w:pos="6480"/>
+        </w:tabs>
+        <w:ind w:left="6480" w:hanging="360"/>
+      </w:pPr>
+      <w:rPr>
+        <w:rFonts w:ascii="Wingdings" w:hAnsi="Wingdings" w:hint="default"/>
+        <w:sz w:val="20"/>
+      </w:rPr>
+    </w:lvl>
+  </w:abstractNum>
+  <w:abstractNum w:abstractNumId="1" w15:restartNumberingAfterBreak="0">
+    <w:nsid w:val="54E352E1"/>
+    <w:multiLevelType w:val="multilevel"/>
+    <w:tmpl w:val="6E7E3C3C"/>
+    <w:lvl w:ilvl="0">
+      <w:start w:val="1"/>
+      <w:numFmt w:val="bullet"/>
+      <w:lvlText w:val=""/>
+      <w:lvlJc w:val="left"/>
+      <w:pPr>
+        <w:tabs>
+          <w:tab w:val="num" w:pos="720"/>
+        </w:tabs>
+        <w:ind w:left="720" w:hanging="360"/>
+      </w:pPr>
+      <w:rPr>
+        <w:rFonts w:ascii="Symbol" w:hAnsi="Symbol" w:hint="default"/>
+        <w:sz w:val="20"/>
+      </w:rPr>
+    </w:lvl>
+    <w:lvl w:ilvl="1" w:tentative="1">
+      <w:start w:val="1"/>
+      <w:numFmt w:val="bullet"/>
+      <w:lvlText w:val=""/>
+      <w:lvlJc w:val="left"/>
+      <w:pPr>
+        <w:tabs>
+          <w:tab w:val="num" w:pos="1440"/>
+        </w:tabs>
+        <w:ind w:left="1440" w:hanging="360"/>
+      </w:pPr>
+      <w:rPr>
+        <w:rFonts w:ascii="Symbol" w:hAnsi="Symbol" w:hint="default"/>
+        <w:sz w:val="20"/>
+      </w:rPr>
+    </w:lvl>
+    <w:lvl w:ilvl="2" w:tentative="1">
+      <w:start w:val="1"/>
+      <w:numFmt w:val="bullet"/>
+      <w:lvlText w:val=""/>
+      <w:lvlJc w:val="left"/>
+      <w:pPr>
+        <w:tabs>
+          <w:tab w:val="num" w:pos="2160"/>
+        </w:tabs>
+        <w:ind w:left="2160" w:hanging="360"/>
+      </w:pPr>
+      <w:rPr>
+        <w:rFonts w:ascii="Symbol" w:hAnsi="Symbol" w:hint="default"/>
+        <w:sz w:val="20"/>
+      </w:rPr>
+    </w:lvl>
+    <w:lvl w:ilvl="3" w:tentative="1">
+      <w:start w:val="1"/>
+      <w:numFmt w:val="bullet"/>
+      <w:lvlText w:val=""/>
+      <w:lvlJc w:val="left"/>
+      <w:pPr>
+        <w:tabs>
+          <w:tab w:val="num" w:pos="2880"/>
+        </w:tabs>
+        <w:ind w:left="2880" w:hanging="360"/>
+      </w:pPr>
+      <w:rPr>
+        <w:rFonts w:ascii="Symbol" w:hAnsi="Symbol" w:hint="default"/>
+        <w:sz w:val="20"/>
+      </w:rPr>
+    </w:lvl>
+    <w:lvl w:ilvl="4" w:tentative="1">
+      <w:start w:val="1"/>
+      <w:numFmt w:val="bullet"/>
+      <w:lvlText w:val=""/>
+      <w:lvlJc w:val="left"/>
+      <w:pPr>
+        <w:tabs>
+          <w:tab w:val="num" w:pos="3600"/>
+        </w:tabs>
+        <w:ind w:left="3600" w:hanging="360"/>
+      </w:pPr>
+      <w:rPr>
+        <w:rFonts w:ascii="Symbol" w:hAnsi="Symbol" w:hint="default"/>
+        <w:sz w:val="20"/>
+      </w:rPr>
+    </w:lvl>
+    <w:lvl w:ilvl="5" w:tentative="1">
+      <w:start w:val="1"/>
+      <w:numFmt w:val="bullet"/>
+      <w:lvlText w:val=""/>
+      <w:lvlJc w:val="left"/>
+      <w:pPr>
+        <w:tabs>
+          <w:tab w:val="num" w:pos="4320"/>
+        </w:tabs>
+        <w:ind w:left="4320" w:hanging="360"/>
+      </w:pPr>
+      <w:rPr>
+        <w:rFonts w:ascii="Symbol" w:hAnsi="Symbol" w:hint="default"/>
+        <w:sz w:val="20"/>
+      </w:rPr>
+    </w:lvl>
+    <w:lvl w:ilvl="6" w:tentative="1">
+      <w:start w:val="1"/>
+      <w:numFmt w:val="bullet"/>
+      <w:lvlText w:val=""/>
+      <w:lvlJc w:val="left"/>
+      <w:pPr>
+        <w:tabs>
+          <w:tab w:val="num" w:pos="5040"/>
+        </w:tabs>
+        <w:ind w:left="5040" w:hanging="360"/>
+      </w:pPr>
+      <w:rPr>
+        <w:rFonts w:ascii="Symbol" w:hAnsi="Symbol" w:hint="default"/>
+        <w:sz w:val="20"/>
+      </w:rPr>
+    </w:lvl>
+    <w:lvl w:ilvl="7" w:tentative="1">
+      <w:start w:val="1"/>
+      <w:numFmt w:val="bullet"/>
+      <w:lvlText w:val=""/>
+      <w:lvlJc w:val="left"/>
+      <w:pPr>
+        <w:tabs>
+          <w:tab w:val="num" w:pos="5760"/>
+        </w:tabs>
+        <w:ind w:left="5760" w:hanging="360"/>
+      </w:pPr>
+      <w:rPr>
+        <w:rFonts w:ascii="Symbol" w:hAnsi="Symbol" w:hint="default"/>
+        <w:sz w:val="20"/>
+      </w:rPr>
+    </w:lvl>
+    <w:lvl w:ilvl="8" w:tentative="1">
+      <w:start w:val="1"/>
+      <w:numFmt w:val="bullet"/>
+      <w:lvlText w:val=""/>
+      <w:lvlJc w:val="left"/>
+      <w:pPr>
+        <w:tabs>
+          <w:tab w:val="num" w:pos="6480"/>
+        </w:tabs>
+        <w:ind w:left="6480" w:hanging="360"/>
+      </w:pPr>
+      <w:rPr>
+        <w:rFonts w:ascii="Symbol" w:hAnsi="Symbol" w:hint="default"/>
+        <w:sz w:val="20"/>
+      </w:rPr>
+    </w:lvl>
+  </w:abstractNum>
+  <w:num w:numId="1">
+    <w:abstractNumId w:val="0"/>
+  </w:num>
+  <w:num w:numId="2">
+    <w:abstractNumId w:val="1"/>
+  </w:num>
+</w:numbering>
 </file>
 
 <file path=word/styles.xml><?xml version="1.0" encoding="utf-8"?>

</xml_diff>